<commit_message>
improved the get and setters in the classes
</commit_message>
<xml_diff>
--- a/jumper-game/design_jumper_game.docx
+++ b/jumper-game/design_jumper_game.docx
@@ -549,23 +549,7 @@
           <w:sz w:val="24"/>
           <w:szCs w:val="24"/>
         </w:rPr>
-        <w:t xml:space="preserve">The responsibility of </w:t>
-      </w:r>
-      <w:r>
-        <w:rPr>
-          <w:rFonts w:ascii="Times New Roman" w:hAnsi="Times New Roman" w:cs="Times New Roman"/>
-          <w:sz w:val="24"/>
-          <w:szCs w:val="24"/>
-        </w:rPr>
-        <w:t>the</w:t>
-      </w:r>
-      <w:r>
-        <w:rPr>
-          <w:rFonts w:ascii="Times New Roman" w:hAnsi="Times New Roman" w:cs="Times New Roman"/>
-          <w:sz w:val="24"/>
-          <w:szCs w:val="24"/>
-        </w:rPr>
-        <w:t xml:space="preserve"> Director is to control the sequence of play.</w:t>
+        <w:t>The responsibility of the Director is to control the sequence of play.</w:t>
       </w:r>
     </w:p>
     <w:p>
@@ -758,17 +742,7 @@
           <w:sz w:val="28"/>
           <w:szCs w:val="28"/>
         </w:rPr>
-        <w:t>Methods</w:t>
-      </w:r>
-      <w:r>
-        <w:rPr>
-          <w:rFonts w:ascii="Times New Roman" w:hAnsi="Times New Roman" w:cs="Times New Roman"/>
-          <w:b/>
-          <w:bCs/>
-          <w:sz w:val="28"/>
-          <w:szCs w:val="28"/>
-        </w:rPr>
-        <w:t>:</w:t>
+        <w:t>Methods:</w:t>
       </w:r>
     </w:p>
     <w:p>
@@ -1071,6 +1045,33 @@
           <w:szCs w:val="24"/>
         </w:rPr>
         <w:tab/>
+      </w:r>
+      <w:r>
+        <w:rPr>
+          <w:rFonts w:ascii="Times New Roman" w:hAnsi="Times New Roman" w:cs="Times New Roman"/>
+          <w:sz w:val="24"/>
+          <w:szCs w:val="24"/>
+        </w:rPr>
+        <w:t>_Get Parachute</w:t>
+      </w:r>
+    </w:p>
+    <w:p>
+      <w:pPr>
+        <w:spacing w:after="0" w:line="360" w:lineRule="auto"/>
+        <w:ind w:firstLine="720"/>
+        <w:jc w:val="both"/>
+        <w:rPr>
+          <w:rFonts w:ascii="Times New Roman" w:hAnsi="Times New Roman" w:cs="Times New Roman"/>
+          <w:sz w:val="24"/>
+          <w:szCs w:val="24"/>
+        </w:rPr>
+      </w:pPr>
+      <w:r>
+        <w:rPr>
+          <w:rFonts w:ascii="Times New Roman" w:hAnsi="Times New Roman" w:cs="Times New Roman"/>
+          <w:sz w:val="24"/>
+          <w:szCs w:val="24"/>
+        </w:rPr>
         <w:t>_Set</w:t>
       </w:r>
       <w:r>
@@ -1079,7 +1080,7 @@
           <w:sz w:val="24"/>
           <w:szCs w:val="24"/>
         </w:rPr>
-        <w:t>_</w:t>
+        <w:t xml:space="preserve"> </w:t>
       </w:r>
       <w:r>
         <w:rPr>
@@ -1107,7 +1108,23 @@
           <w:szCs w:val="24"/>
         </w:rPr>
         <w:tab/>
-        <w:t>_Cut_Line</w:t>
+        <w:t>_Cut</w:t>
+      </w:r>
+      <w:r>
+        <w:rPr>
+          <w:rFonts w:ascii="Times New Roman" w:hAnsi="Times New Roman" w:cs="Times New Roman"/>
+          <w:sz w:val="24"/>
+          <w:szCs w:val="24"/>
+        </w:rPr>
+        <w:t xml:space="preserve"> </w:t>
+      </w:r>
+      <w:r>
+        <w:rPr>
+          <w:rFonts w:ascii="Times New Roman" w:hAnsi="Times New Roman" w:cs="Times New Roman"/>
+          <w:sz w:val="24"/>
+          <w:szCs w:val="24"/>
+        </w:rPr>
+        <w:t>Line</w:t>
       </w:r>
     </w:p>
     <w:p>
@@ -1128,7 +1145,23 @@
           <w:szCs w:val="24"/>
         </w:rPr>
         <w:tab/>
-        <w:t>_Is_fallen</w:t>
+        <w:t>_Is</w:t>
+      </w:r>
+      <w:r>
+        <w:rPr>
+          <w:rFonts w:ascii="Times New Roman" w:hAnsi="Times New Roman" w:cs="Times New Roman"/>
+          <w:sz w:val="24"/>
+          <w:szCs w:val="24"/>
+        </w:rPr>
+        <w:t xml:space="preserve"> </w:t>
+      </w:r>
+      <w:r>
+        <w:rPr>
+          <w:rFonts w:ascii="Times New Roman" w:hAnsi="Times New Roman" w:cs="Times New Roman"/>
+          <w:sz w:val="24"/>
+          <w:szCs w:val="24"/>
+        </w:rPr>
+        <w:t>fallen</w:t>
       </w:r>
     </w:p>
     <w:p>

</xml_diff>